<commit_message>
consent forms and updating poster
</commit_message>
<xml_diff>
--- a/New Idea/User Testing/First Round/Forms/Consent Form.docx
+++ b/New Idea/User Testing/First Round/Forms/Consent Form.docx
@@ -1844,30 +1844,10 @@
 </file>
 
 <file path=customXml/item1.xml><?xml version="1.0" encoding="utf-8"?>
-<p:properties xmlns:p="http://schemas.microsoft.com/office/2006/metadata/properties" xmlns:xsi="http://www.w3.org/2001/XMLSchema-instance" xmlns:pc="http://schemas.microsoft.com/office/infopath/2007/PartnerControls">
-  <documentManagement>
-    <lcf76f155ced4ddcb4097134ff3c332f xmlns="3ca5950f-9dc6-4fa2-8e6b-e8b0d1a55fc5">
-      <Terms xmlns="http://schemas.microsoft.com/office/infopath/2007/PartnerControls"/>
-    </lcf76f155ced4ddcb4097134ff3c332f>
-    <link xmlns="3ca5950f-9dc6-4fa2-8e6b-e8b0d1a55fc5">
-      <Url xsi:nil="true"/>
-      <Description xsi:nil="true"/>
-    </link>
-    <TaxCatchAll xmlns="da5699a2-2791-44c0-bb0a-d0c081c141e6" xsi:nil="true"/>
-  </documentManagement>
-</p:properties>
+<b:Sources xmlns:b="http://schemas.openxmlformats.org/officeDocument/2006/bibliography" xmlns="http://schemas.openxmlformats.org/officeDocument/2006/bibliography" SelectedStyle="\APASixthEditionOfficeOnline.xsl" StyleName="APA" Version="6"/>
 </file>
 
 <file path=customXml/item2.xml><?xml version="1.0" encoding="utf-8"?>
-<?mso-contentType ?>
-<FormTemplates xmlns="http://schemas.microsoft.com/sharepoint/v3/contenttype/forms">
-  <Display>DocumentLibraryForm</Display>
-  <Edit>DocumentLibraryForm</Edit>
-  <New>DocumentLibraryForm</New>
-</FormTemplates>
-</file>
-
-<file path=customXml/item3.xml><?xml version="1.0" encoding="utf-8"?>
 <ct:contentTypeSchema xmlns:ct="http://schemas.microsoft.com/office/2006/metadata/contentType" xmlns:ma="http://schemas.microsoft.com/office/2006/metadata/properties/metaAttributes" ct:_="" ma:_="" ma:contentTypeName="Document" ma:contentTypeID="0x0101001BC1D44B3665304E9EFFB6B26E5C1EDB" ma:contentTypeVersion="17" ma:contentTypeDescription="Create a new document." ma:contentTypeScope="" ma:versionID="ebe7ffaa3beae6c2692551344dbac989">
   <xsd:schema xmlns:xsd="http://www.w3.org/2001/XMLSchema" xmlns:xs="http://www.w3.org/2001/XMLSchema" xmlns:p="http://schemas.microsoft.com/office/2006/metadata/properties" xmlns:ns2="3ca5950f-9dc6-4fa2-8e6b-e8b0d1a55fc5" xmlns:ns3="da5699a2-2791-44c0-bb0a-d0c081c141e6" targetNamespace="http://schemas.microsoft.com/office/2006/metadata/properties" ma:root="true" ma:fieldsID="fbc6f3879e7a0016066cbb62231de351" ns2:_="" ns3:_="">
     <xsd:import namespace="3ca5950f-9dc6-4fa2-8e6b-e8b0d1a55fc5"/>
@@ -2123,30 +2103,39 @@
 </ct:contentTypeSchema>
 </file>
 
+<file path=customXml/item3.xml><?xml version="1.0" encoding="utf-8"?>
+<?mso-contentType ?>
+<FormTemplates xmlns="http://schemas.microsoft.com/sharepoint/v3/contenttype/forms">
+  <Display>DocumentLibraryForm</Display>
+  <Edit>DocumentLibraryForm</Edit>
+  <New>DocumentLibraryForm</New>
+</FormTemplates>
+</file>
+
 <file path=customXml/item4.xml><?xml version="1.0" encoding="utf-8"?>
-<b:Sources xmlns:b="http://schemas.openxmlformats.org/officeDocument/2006/bibliography" xmlns="http://schemas.openxmlformats.org/officeDocument/2006/bibliography" SelectedStyle="\APASixthEditionOfficeOnline.xsl" StyleName="APA" Version="6"/>
+<p:properties xmlns:p="http://schemas.microsoft.com/office/2006/metadata/properties" xmlns:xsi="http://www.w3.org/2001/XMLSchema-instance" xmlns:pc="http://schemas.microsoft.com/office/infopath/2007/PartnerControls">
+  <documentManagement>
+    <lcf76f155ced4ddcb4097134ff3c332f xmlns="3ca5950f-9dc6-4fa2-8e6b-e8b0d1a55fc5">
+      <Terms xmlns="http://schemas.microsoft.com/office/infopath/2007/PartnerControls"/>
+    </lcf76f155ced4ddcb4097134ff3c332f>
+    <link xmlns="3ca5950f-9dc6-4fa2-8e6b-e8b0d1a55fc5">
+      <Url xsi:nil="true"/>
+      <Description xsi:nil="true"/>
+    </link>
+    <TaxCatchAll xmlns="da5699a2-2791-44c0-bb0a-d0c081c141e6" xsi:nil="true"/>
+  </documentManagement>
+</p:properties>
 </file>
 
 <file path=customXml/itemProps1.xml><?xml version="1.0" encoding="utf-8"?>
-<ds:datastoreItem xmlns:ds="http://schemas.openxmlformats.org/officeDocument/2006/customXml" ds:itemID="{D09D9084-327A-410A-BB6E-7D7761F68A3B}">
+<ds:datastoreItem xmlns:ds="http://schemas.openxmlformats.org/officeDocument/2006/customXml" ds:itemID="{BB070FD4-54C7-4036-A484-27596F58EE2A}">
   <ds:schemaRefs>
-    <ds:schemaRef ds:uri="http://schemas.microsoft.com/office/2006/metadata/properties"/>
-    <ds:schemaRef ds:uri="http://schemas.microsoft.com/office/infopath/2007/PartnerControls"/>
-    <ds:schemaRef ds:uri="3ca5950f-9dc6-4fa2-8e6b-e8b0d1a55fc5"/>
-    <ds:schemaRef ds:uri="da5699a2-2791-44c0-bb0a-d0c081c141e6"/>
+    <ds:schemaRef ds:uri="http://schemas.openxmlformats.org/officeDocument/2006/bibliography"/>
   </ds:schemaRefs>
 </ds:datastoreItem>
 </file>
 
 <file path=customXml/itemProps2.xml><?xml version="1.0" encoding="utf-8"?>
-<ds:datastoreItem xmlns:ds="http://schemas.openxmlformats.org/officeDocument/2006/customXml" ds:itemID="{863E3FAE-B26B-4B50-B5B4-42A9F87EFBB7}">
-  <ds:schemaRefs>
-    <ds:schemaRef ds:uri="http://schemas.microsoft.com/sharepoint/v3/contenttype/forms"/>
-  </ds:schemaRefs>
-</ds:datastoreItem>
-</file>
-
-<file path=customXml/itemProps3.xml><?xml version="1.0" encoding="utf-8"?>
 <ds:datastoreItem xmlns:ds="http://schemas.openxmlformats.org/officeDocument/2006/customXml" ds:itemID="{51D1BB07-5614-4D27-BD15-C9C479CF0ED1}">
   <ds:schemaRefs>
     <ds:schemaRef ds:uri="http://schemas.microsoft.com/office/2006/metadata/contentType"/>
@@ -2165,10 +2154,21 @@
 </ds:datastoreItem>
 </file>
 
+<file path=customXml/itemProps3.xml><?xml version="1.0" encoding="utf-8"?>
+<ds:datastoreItem xmlns:ds="http://schemas.openxmlformats.org/officeDocument/2006/customXml" ds:itemID="{863E3FAE-B26B-4B50-B5B4-42A9F87EFBB7}">
+  <ds:schemaRefs>
+    <ds:schemaRef ds:uri="http://schemas.microsoft.com/sharepoint/v3/contenttype/forms"/>
+  </ds:schemaRefs>
+</ds:datastoreItem>
+</file>
+
 <file path=customXml/itemProps4.xml><?xml version="1.0" encoding="utf-8"?>
-<ds:datastoreItem xmlns:ds="http://schemas.openxmlformats.org/officeDocument/2006/customXml" ds:itemID="{BB070FD4-54C7-4036-A484-27596F58EE2A}">
+<ds:datastoreItem xmlns:ds="http://schemas.openxmlformats.org/officeDocument/2006/customXml" ds:itemID="{D09D9084-327A-410A-BB6E-7D7761F68A3B}">
   <ds:schemaRefs>
-    <ds:schemaRef ds:uri="http://schemas.openxmlformats.org/officeDocument/2006/bibliography"/>
+    <ds:schemaRef ds:uri="http://schemas.microsoft.com/office/2006/metadata/properties"/>
+    <ds:schemaRef ds:uri="http://schemas.microsoft.com/office/infopath/2007/PartnerControls"/>
+    <ds:schemaRef ds:uri="3ca5950f-9dc6-4fa2-8e6b-e8b0d1a55fc5"/>
+    <ds:schemaRef ds:uri="da5699a2-2791-44c0-bb0a-d0c081c141e6"/>
   </ds:schemaRefs>
 </ds:datastoreItem>
 </file>
</xml_diff>